<commit_message>
fix: in StatisticsTable when value is negative show 0% instead of negative value
</commit_message>
<xml_diff>
--- a/src/assets/files/production_per_person.docx
+++ b/src/assets/files/production_per_person.docx
@@ -15,6 +15,8 @@
         <w:textAlignment w:val="baseline"/>
         <w:rPr>
           <w:rFonts w:ascii="Montserrat" w:eastAsia="Times New Roman" w:hAnsi="Montserrat" w:cs="Segoe UI"/>
+          <w:b/>
+          <w:bCs/>
           <w:color w:val="000000"/>
           <w:sz w:val="32"/>
           <w:szCs w:val="32"/>
@@ -33,6 +35,805 @@
         </w:rPr>
         <w:t>produção por pessoa</w:t>
       </w:r>
+    </w:p>
+    <w:p>
+      <w:pPr>
+        <w:spacing w:after="0" w:line="240" w:lineRule="auto"/>
+        <w:textAlignment w:val="baseline"/>
+        <w:rPr>
+          <w:rFonts w:ascii="Montserrat" w:eastAsia="Times New Roman" w:hAnsi="Montserrat" w:cs="Segoe UI"/>
+          <w:b/>
+          <w:bCs/>
+          <w:color w:val="000000"/>
+          <w:sz w:val="32"/>
+          <w:szCs w:val="32"/>
+          <w:lang w:val="pt-BR" w:eastAsia="zh-CN"/>
+        </w:rPr>
+      </w:pPr>
+    </w:p>
+    <w:p>
+      <w:pPr>
+        <w:spacing w:after="0" w:line="240" w:lineRule="auto"/>
+        <w:textAlignment w:val="baseline"/>
+        <w:rPr>
+          <w:rFonts w:ascii="Segoe UI" w:eastAsia="Times New Roman" w:hAnsi="Segoe UI" w:cs="Segoe UI"/>
+          <w:sz w:val="18"/>
+          <w:szCs w:val="18"/>
+          <w:lang w:val="pt-BR" w:eastAsia="zh-CN"/>
+        </w:rPr>
+      </w:pPr>
+    </w:p>
+    <w:p>
+      <w:pPr>
+        <w:spacing w:after="0" w:line="240" w:lineRule="auto"/>
+        <w:textAlignment w:val="baseline"/>
+        <w:rPr>
+          <w:rFonts w:ascii="Segoe UI" w:eastAsia="Times New Roman" w:hAnsi="Segoe UI" w:cs="Segoe UI"/>
+          <w:sz w:val="18"/>
+          <w:szCs w:val="18"/>
+          <w:lang w:val="pt-BR" w:eastAsia="zh-CN"/>
+        </w:rPr>
+      </w:pPr>
+      <w:r>
+        <w:rPr>
+          <w:rFonts w:ascii="Montserrat" w:eastAsia="Times New Roman" w:hAnsi="Montserrat" w:cs="Segoe UI"/>
+          <w:lang w:val="pt-BR" w:eastAsia="zh-CN"/>
+        </w:rPr>
+        <w:t> </w:t>
+      </w:r>
+    </w:p>
+    <w:tbl>
+      <w:tblPr>
+        <w:tblW w:w="8643" w:type="dxa"/>
+        <w:tblBorders>
+          <w:top w:val="outset" w:sz="6" w:space="0" w:color="auto"/>
+          <w:left w:val="outset" w:sz="6" w:space="0" w:color="auto"/>
+          <w:bottom w:val="outset" w:sz="6" w:space="0" w:color="auto"/>
+          <w:right w:val="outset" w:sz="6" w:space="0" w:color="auto"/>
+        </w:tblBorders>
+        <w:tblLayout w:type="fixed"/>
+        <w:tblCellMar>
+          <w:left w:w="0" w:type="dxa"/>
+          <w:right w:w="0" w:type="dxa"/>
+        </w:tblCellMar>
+        <w:tblLook w:val="04A0" w:firstRow="1" w:lastRow="0" w:firstColumn="1" w:lastColumn="0" w:noHBand="0" w:noVBand="1"/>
+      </w:tblPr>
+      <w:tblGrid>
+        <w:gridCol w:w="2694"/>
+        <w:gridCol w:w="1134"/>
+        <w:gridCol w:w="1417"/>
+        <w:gridCol w:w="425"/>
+        <w:gridCol w:w="993"/>
+        <w:gridCol w:w="1980"/>
+      </w:tblGrid>
+      <w:tr>
+        <w:trPr>
+          <w:trHeight w:val="700"/>
+        </w:trPr>
+        <w:tc>
+          <w:tcPr>
+            <w:tcW w:w="2694" w:type="dxa"/>
+            <w:tcBorders>
+              <w:top w:val="nil"/>
+              <w:left w:val="nil"/>
+              <w:bottom w:val="nil"/>
+              <w:right w:val="nil"/>
+            </w:tcBorders>
+            <w:shd w:val="clear" w:color="auto" w:fill="auto"/>
+            <w:hideMark/>
+          </w:tcPr>
+          <w:p>
+            <w:pPr>
+              <w:spacing w:after="0" w:line="240" w:lineRule="auto"/>
+              <w:jc w:val="center"/>
+              <w:textAlignment w:val="baseline"/>
+              <w:rPr>
+                <w:rFonts w:ascii="Times New Roman" w:eastAsia="Times New Roman" w:hAnsi="Times New Roman"/>
+                <w:b/>
+                <w:bCs/>
+                <w:lang w:val="pt-BR" w:eastAsia="zh-CN"/>
+              </w:rPr>
+            </w:pPr>
+            <w:r>
+              <w:rPr>
+                <w:rFonts w:ascii="Montserrat" w:eastAsia="Times New Roman" w:hAnsi="Montserrat"/>
+                <w:lang w:val="pt-BR" w:eastAsia="zh-CN"/>
+              </w:rPr>
+              <w:t>estatística</w:t>
+            </w:r>
+          </w:p>
+        </w:tc>
+        <w:tc>
+          <w:tcPr>
+            <w:tcW w:w="2976" w:type="dxa"/>
+            <w:gridSpan w:val="3"/>
+            <w:tcBorders>
+              <w:top w:val="nil"/>
+              <w:left w:val="nil"/>
+              <w:bottom w:val="nil"/>
+              <w:right w:val="nil"/>
+            </w:tcBorders>
+            <w:shd w:val="clear" w:color="auto" w:fill="auto"/>
+            <w:hideMark/>
+          </w:tcPr>
+          <w:p>
+            <w:pPr>
+              <w:spacing w:after="0" w:line="240" w:lineRule="auto"/>
+              <w:jc w:val="center"/>
+              <w:textAlignment w:val="baseline"/>
+              <w:rPr>
+                <w:rFonts w:ascii="Times New Roman" w:eastAsia="Times New Roman" w:hAnsi="Times New Roman"/>
+                <w:lang w:val="pt-BR" w:eastAsia="zh-CN"/>
+              </w:rPr>
+            </w:pPr>
+            <w:r>
+              <w:rPr>
+                <w:rFonts w:ascii="Montserrat" w:eastAsia="Times New Roman" w:hAnsi="Montserrat"/>
+                <w:lang w:val="pt-BR" w:eastAsia="zh-CN"/>
+              </w:rPr>
+              <w:t>respostas</w:t>
+            </w:r>
+            <w:r>
+              <w:rPr>
+                <w:rFonts w:ascii="Montserrat" w:eastAsia="Times New Roman" w:hAnsi="Montserrat"/>
+                <w:lang w:val="pt-BR" w:eastAsia="zh-CN"/>
+              </w:rPr>
+              <w:t> </w:t>
+            </w:r>
+            <w:r>
+              <w:rPr>
+                <w:rFonts w:ascii="Montserrat" w:eastAsia="Times New Roman" w:hAnsi="Montserrat"/>
+                <w:lang w:val="pt-BR" w:eastAsia="zh-CN"/>
+              </w:rPr>
+              <w:t>às questões</w:t>
+            </w:r>
+          </w:p>
+        </w:tc>
+        <w:tc>
+          <w:tcPr>
+            <w:tcW w:w="2973" w:type="dxa"/>
+            <w:gridSpan w:val="2"/>
+            <w:tcBorders>
+              <w:top w:val="nil"/>
+              <w:left w:val="nil"/>
+              <w:bottom w:val="nil"/>
+              <w:right w:val="nil"/>
+            </w:tcBorders>
+            <w:shd w:val="clear" w:color="auto" w:fill="auto"/>
+            <w:hideMark/>
+          </w:tcPr>
+          <w:p>
+            <w:pPr>
+              <w:spacing w:after="0" w:line="240" w:lineRule="auto"/>
+              <w:jc w:val="center"/>
+              <w:textAlignment w:val="baseline"/>
+              <w:rPr>
+                <w:rFonts w:ascii="Times New Roman" w:eastAsia="Times New Roman" w:hAnsi="Times New Roman"/>
+                <w:lang w:val="pt-BR" w:eastAsia="zh-CN"/>
+              </w:rPr>
+            </w:pPr>
+            <w:r>
+              <w:rPr>
+                <w:rFonts w:ascii="Montserrat" w:eastAsia="Times New Roman" w:hAnsi="Montserrat"/>
+                <w:lang w:val="pt-BR" w:eastAsia="zh-CN"/>
+              </w:rPr>
+              <w:t>comentários</w:t>
+            </w:r>
+            <w:r>
+              <w:rPr>
+                <w:rFonts w:ascii="Montserrat" w:eastAsia="Times New Roman" w:hAnsi="Montserrat"/>
+                <w:lang w:val="pt-BR" w:eastAsia="zh-CN"/>
+              </w:rPr>
+              <w:t> </w:t>
+            </w:r>
+            <w:r>
+              <w:rPr>
+                <w:rFonts w:ascii="Montserrat" w:eastAsia="Times New Roman" w:hAnsi="Montserrat"/>
+                <w:lang w:val="pt-BR" w:eastAsia="zh-CN"/>
+              </w:rPr>
+              <w:t>às respostas</w:t>
+            </w:r>
+          </w:p>
+        </w:tc>
+      </w:tr>
+      <w:tr>
+        <w:trPr>
+          <w:trHeight w:val="624"/>
+        </w:trPr>
+        <w:tc>
+          <w:tcPr>
+            <w:tcW w:w="2694" w:type="dxa"/>
+            <w:tcBorders>
+              <w:top w:val="nil"/>
+              <w:left w:val="nil"/>
+              <w:bottom w:val="nil"/>
+              <w:right w:val="nil"/>
+            </w:tcBorders>
+            <w:shd w:val="clear" w:color="auto" w:fill="E8EEF8"/>
+            <w:hideMark/>
+          </w:tcPr>
+          <w:p>
+            <w:pPr>
+              <w:spacing w:before="160" w:after="160" w:line="240" w:lineRule="auto"/>
+              <w:textAlignment w:val="baseline"/>
+              <w:rPr>
+                <w:rFonts w:ascii="Times New Roman" w:eastAsia="Times New Roman" w:hAnsi="Times New Roman"/>
+                <w:lang w:val="pt-BR" w:eastAsia="zh-CN"/>
+              </w:rPr>
+            </w:pPr>
+            <w:r>
+              <w:rPr>
+                <w:rFonts w:ascii="Montserrat" w:eastAsia="Times New Roman" w:hAnsi="Montserrat"/>
+                <w:lang w:val="pt-BR" w:eastAsia="zh-CN"/>
+              </w:rPr>
+              <w:t xml:space="preserve">    média</w:t>
+            </w:r>
+          </w:p>
+        </w:tc>
+        <w:tc>
+          <w:tcPr>
+            <w:tcW w:w="2976" w:type="dxa"/>
+            <w:gridSpan w:val="3"/>
+            <w:tcBorders>
+              <w:top w:val="nil"/>
+              <w:left w:val="nil"/>
+              <w:bottom w:val="nil"/>
+              <w:right w:val="nil"/>
+            </w:tcBorders>
+            <w:shd w:val="clear" w:color="auto" w:fill="E8EEF8"/>
+            <w:hideMark/>
+          </w:tcPr>
+          <w:p>
+            <w:pPr>
+              <w:spacing w:before="160" w:after="160" w:line="240" w:lineRule="auto"/>
+              <w:jc w:val="center"/>
+              <w:textAlignment w:val="baseline"/>
+              <w:rPr>
+                <w:rFonts w:ascii="Times New Roman" w:eastAsia="Times New Roman" w:hAnsi="Times New Roman"/>
+                <w:lang w:val="pt-BR" w:eastAsia="zh-CN"/>
+              </w:rPr>
+            </w:pPr>
+            <w:r>
+              <w:rPr>
+                <w:rFonts w:ascii="Montserrat" w:eastAsia="Times New Roman" w:hAnsi="Montserrat"/>
+                <w:lang w:val="pt-BR" w:eastAsia="zh-CN"/>
+              </w:rPr>
+              <w:t>{</w:t>
+            </w:r>
+            <w:r>
+              <w:rPr>
+                <w:rFonts w:ascii="Montserrat" w:eastAsia="Times New Roman" w:hAnsi="Montserrat"/>
+                <w:lang w:val="pt-BR" w:eastAsia="zh-CN"/>
+              </w:rPr>
+              <w:t>td1_1</w:t>
+            </w:r>
+            <w:r>
+              <w:rPr>
+                <w:rFonts w:ascii="Montserrat" w:eastAsia="Times New Roman" w:hAnsi="Montserrat"/>
+                <w:lang w:val="pt-BR" w:eastAsia="zh-CN"/>
+              </w:rPr>
+              <w:t>}</w:t>
+            </w:r>
+          </w:p>
+        </w:tc>
+        <w:tc>
+          <w:tcPr>
+            <w:tcW w:w="2973" w:type="dxa"/>
+            <w:gridSpan w:val="2"/>
+            <w:tcBorders>
+              <w:top w:val="nil"/>
+              <w:left w:val="nil"/>
+              <w:bottom w:val="nil"/>
+              <w:right w:val="nil"/>
+            </w:tcBorders>
+            <w:shd w:val="clear" w:color="auto" w:fill="E8EEF8"/>
+            <w:hideMark/>
+          </w:tcPr>
+          <w:p>
+            <w:pPr>
+              <w:spacing w:before="160" w:after="160" w:line="240" w:lineRule="auto"/>
+              <w:jc w:val="center"/>
+              <w:textAlignment w:val="baseline"/>
+              <w:rPr>
+                <w:rFonts w:ascii="Times New Roman" w:eastAsia="Times New Roman" w:hAnsi="Times New Roman"/>
+                <w:lang w:val="pt-BR" w:eastAsia="zh-CN"/>
+              </w:rPr>
+            </w:pPr>
+            <w:r>
+              <w:rPr>
+                <w:rFonts w:ascii="Montserrat" w:eastAsia="Times New Roman" w:hAnsi="Montserrat"/>
+                <w:lang w:val="pt-BR" w:eastAsia="zh-CN"/>
+              </w:rPr>
+              <w:t>{</w:t>
+            </w:r>
+            <w:r>
+              <w:rPr>
+                <w:rFonts w:ascii="Montserrat" w:eastAsia="Times New Roman" w:hAnsi="Montserrat"/>
+                <w:lang w:val="pt-BR" w:eastAsia="zh-CN"/>
+              </w:rPr>
+              <w:t>td1_2</w:t>
+            </w:r>
+            <w:r>
+              <w:rPr>
+                <w:rFonts w:ascii="Montserrat" w:eastAsia="Times New Roman" w:hAnsi="Montserrat"/>
+                <w:lang w:val="pt-BR" w:eastAsia="zh-CN"/>
+              </w:rPr>
+              <w:t>}</w:t>
+            </w:r>
+            <w:r>
+              <w:rPr>
+                <w:rFonts w:ascii="Montserrat" w:eastAsia="Times New Roman" w:hAnsi="Montserrat"/>
+                <w:lang w:val="pt-BR" w:eastAsia="zh-CN"/>
+              </w:rPr>
+              <w:t> </w:t>
+            </w:r>
+          </w:p>
+        </w:tc>
+      </w:tr>
+      <w:tr>
+        <w:trPr>
+          <w:trHeight w:val="624"/>
+        </w:trPr>
+        <w:tc>
+          <w:tcPr>
+            <w:tcW w:w="2694" w:type="dxa"/>
+            <w:tcBorders>
+              <w:top w:val="nil"/>
+              <w:left w:val="nil"/>
+              <w:bottom w:val="nil"/>
+              <w:right w:val="nil"/>
+            </w:tcBorders>
+            <w:shd w:val="clear" w:color="auto" w:fill="auto"/>
+          </w:tcPr>
+          <w:p>
+            <w:pPr>
+              <w:tabs>
+                <w:tab w:val="left" w:pos="1425"/>
+              </w:tabs>
+              <w:spacing w:before="160" w:after="160" w:line="240" w:lineRule="auto"/>
+              <w:textAlignment w:val="baseline"/>
+              <w:rPr>
+                <w:rFonts w:ascii="Montserrat" w:eastAsia="Times New Roman" w:hAnsi="Montserrat"/>
+                <w:lang w:val="pt-BR" w:eastAsia="zh-CN"/>
+              </w:rPr>
+            </w:pPr>
+            <w:r>
+              <w:rPr>
+                <w:rFonts w:ascii="Montserrat" w:hAnsi="Montserrat"/>
+                <w:color w:val="1A202C"/>
+                <w:shd w:val="clear" w:color="auto" w:fill="FFFFFF"/>
+              </w:rPr>
+              <w:t xml:space="preserve">    </w:t>
+            </w:r>
+            <w:proofErr w:type="spellStart"/>
+            <w:r>
+              <w:rPr>
+                <w:rFonts w:ascii="Montserrat" w:hAnsi="Montserrat"/>
+                <w:color w:val="1A202C"/>
+                <w:shd w:val="clear" w:color="auto" w:fill="FFFFFF"/>
+              </w:rPr>
+              <w:t>desvio</w:t>
+            </w:r>
+            <w:proofErr w:type="spellEnd"/>
+            <w:r>
+              <w:rPr>
+                <w:rFonts w:ascii="Montserrat" w:hAnsi="Montserrat"/>
+                <w:color w:val="1A202C"/>
+                <w:shd w:val="clear" w:color="auto" w:fill="FFFFFF"/>
+              </w:rPr>
+              <w:t xml:space="preserve"> </w:t>
+            </w:r>
+            <w:proofErr w:type="spellStart"/>
+            <w:r>
+              <w:rPr>
+                <w:rFonts w:ascii="Montserrat" w:hAnsi="Montserrat"/>
+                <w:color w:val="1A202C"/>
+                <w:shd w:val="clear" w:color="auto" w:fill="FFFFFF"/>
+              </w:rPr>
+              <w:t>padrão</w:t>
+            </w:r>
+            <w:proofErr w:type="spellEnd"/>
+          </w:p>
+        </w:tc>
+        <w:tc>
+          <w:tcPr>
+            <w:tcW w:w="2976" w:type="dxa"/>
+            <w:gridSpan w:val="3"/>
+            <w:tcBorders>
+              <w:top w:val="nil"/>
+              <w:left w:val="nil"/>
+              <w:bottom w:val="nil"/>
+              <w:right w:val="nil"/>
+            </w:tcBorders>
+            <w:shd w:val="clear" w:color="auto" w:fill="auto"/>
+          </w:tcPr>
+          <w:p>
+            <w:pPr>
+              <w:spacing w:before="160" w:after="160" w:line="240" w:lineRule="auto"/>
+              <w:jc w:val="center"/>
+              <w:textAlignment w:val="baseline"/>
+              <w:rPr>
+                <w:rFonts w:ascii="Montserrat" w:eastAsia="Times New Roman" w:hAnsi="Montserrat"/>
+                <w:lang w:val="pt-BR" w:eastAsia="zh-CN"/>
+              </w:rPr>
+            </w:pPr>
+            <w:r>
+              <w:rPr>
+                <w:rFonts w:ascii="Montserrat" w:eastAsia="Times New Roman" w:hAnsi="Montserrat"/>
+                <w:lang w:val="pt-BR" w:eastAsia="zh-CN"/>
+              </w:rPr>
+              <w:t>{</w:t>
+            </w:r>
+            <w:r>
+              <w:rPr>
+                <w:rFonts w:ascii="Montserrat" w:eastAsia="Times New Roman" w:hAnsi="Montserrat"/>
+                <w:lang w:val="pt-BR" w:eastAsia="zh-CN"/>
+              </w:rPr>
+              <w:t>td2_1</w:t>
+            </w:r>
+            <w:r>
+              <w:rPr>
+                <w:rFonts w:ascii="Montserrat" w:eastAsia="Times New Roman" w:hAnsi="Montserrat"/>
+                <w:lang w:val="pt-BR" w:eastAsia="zh-CN"/>
+              </w:rPr>
+              <w:t>}</w:t>
+            </w:r>
+          </w:p>
+        </w:tc>
+        <w:tc>
+          <w:tcPr>
+            <w:tcW w:w="2973" w:type="dxa"/>
+            <w:gridSpan w:val="2"/>
+            <w:tcBorders>
+              <w:top w:val="nil"/>
+              <w:left w:val="nil"/>
+              <w:bottom w:val="nil"/>
+              <w:right w:val="nil"/>
+            </w:tcBorders>
+            <w:shd w:val="clear" w:color="auto" w:fill="auto"/>
+          </w:tcPr>
+          <w:p>
+            <w:pPr>
+              <w:spacing w:before="160" w:after="160" w:line="240" w:lineRule="auto"/>
+              <w:jc w:val="center"/>
+              <w:textAlignment w:val="baseline"/>
+              <w:rPr>
+                <w:rFonts w:ascii="Montserrat" w:eastAsia="Times New Roman" w:hAnsi="Montserrat"/>
+                <w:lang w:val="pt-BR" w:eastAsia="zh-CN"/>
+              </w:rPr>
+            </w:pPr>
+            <w:r>
+              <w:rPr>
+                <w:rFonts w:ascii="Montserrat" w:eastAsia="Times New Roman" w:hAnsi="Montserrat"/>
+                <w:lang w:val="pt-BR" w:eastAsia="zh-CN"/>
+              </w:rPr>
+              <w:t>{</w:t>
+            </w:r>
+            <w:r>
+              <w:rPr>
+                <w:rFonts w:ascii="Montserrat" w:eastAsia="Times New Roman" w:hAnsi="Montserrat"/>
+                <w:lang w:val="pt-BR" w:eastAsia="zh-CN"/>
+              </w:rPr>
+              <w:t>td</w:t>
+            </w:r>
+            <w:r>
+              <w:rPr>
+                <w:rFonts w:ascii="Montserrat" w:eastAsia="Times New Roman" w:hAnsi="Montserrat"/>
+                <w:lang w:val="pt-BR" w:eastAsia="zh-CN"/>
+              </w:rPr>
+              <w:t>2</w:t>
+            </w:r>
+            <w:r>
+              <w:rPr>
+                <w:rFonts w:ascii="Montserrat" w:eastAsia="Times New Roman" w:hAnsi="Montserrat"/>
+                <w:lang w:val="pt-BR" w:eastAsia="zh-CN"/>
+              </w:rPr>
+              <w:t>_2</w:t>
+            </w:r>
+            <w:r>
+              <w:rPr>
+                <w:rFonts w:ascii="Montserrat" w:eastAsia="Times New Roman" w:hAnsi="Montserrat"/>
+                <w:lang w:val="pt-BR" w:eastAsia="zh-CN"/>
+              </w:rPr>
+              <w:t>}</w:t>
+            </w:r>
+          </w:p>
+        </w:tc>
+      </w:tr>
+      <w:tr>
+        <w:tc>
+          <w:tcPr>
+            <w:tcW w:w="3828" w:type="dxa"/>
+            <w:gridSpan w:val="2"/>
+            <w:tcBorders>
+              <w:top w:val="nil"/>
+              <w:left w:val="nil"/>
+              <w:bottom w:val="nil"/>
+              <w:right w:val="nil"/>
+            </w:tcBorders>
+            <w:shd w:val="clear" w:color="auto" w:fill="E8EEF8"/>
+            <w:hideMark/>
+          </w:tcPr>
+          <w:p>
+            <w:pPr>
+              <w:spacing w:before="160" w:after="160" w:line="240" w:lineRule="auto"/>
+              <w:textAlignment w:val="baseline"/>
+              <w:rPr>
+                <w:rFonts w:ascii="Times New Roman" w:eastAsia="Times New Roman" w:hAnsi="Times New Roman"/>
+                <w:lang w:val="pt-BR" w:eastAsia="zh-CN"/>
+              </w:rPr>
+            </w:pPr>
+            <w:r>
+              <w:rPr>
+                <w:rFonts w:ascii="Montserrat" w:eastAsia="Times New Roman" w:hAnsi="Montserrat"/>
+                <w:lang w:val="pt-BR" w:eastAsia="zh-CN"/>
+              </w:rPr>
+              <w:t xml:space="preserve">    í</w:t>
+            </w:r>
+            <w:r>
+              <w:rPr>
+                <w:rFonts w:ascii="Montserrat" w:eastAsia="Times New Roman" w:hAnsi="Montserrat"/>
+                <w:lang w:val="pt-BR" w:eastAsia="zh-CN"/>
+              </w:rPr>
+              <w:t>ndice de equilí</w:t>
+            </w:r>
+            <w:r>
+              <w:rPr>
+                <w:rFonts w:ascii="Montserrat" w:eastAsia="Times New Roman" w:hAnsi="Montserrat"/>
+                <w:lang w:val="pt-BR" w:eastAsia="zh-CN"/>
+              </w:rPr>
+              <w:t>b</w:t>
+            </w:r>
+            <w:r>
+              <w:rPr>
+                <w:rFonts w:ascii="Montserrat" w:eastAsia="Times New Roman" w:hAnsi="Montserrat"/>
+                <w:lang w:val="pt-BR" w:eastAsia="zh-CN"/>
+              </w:rPr>
+              <w:t>rio</w:t>
+            </w:r>
+          </w:p>
+        </w:tc>
+        <w:tc>
+          <w:tcPr>
+            <w:tcW w:w="1417" w:type="dxa"/>
+            <w:tcBorders>
+              <w:top w:val="nil"/>
+              <w:left w:val="nil"/>
+              <w:bottom w:val="nil"/>
+              <w:right w:val="nil"/>
+            </w:tcBorders>
+            <w:shd w:val="clear" w:color="auto" w:fill="E8EEF8"/>
+            <w:hideMark/>
+          </w:tcPr>
+          <w:p>
+            <w:pPr>
+              <w:spacing w:before="160" w:after="160" w:line="240" w:lineRule="auto"/>
+              <w:textAlignment w:val="baseline"/>
+              <w:rPr>
+                <w:rFonts w:ascii="Times New Roman" w:eastAsia="Times New Roman" w:hAnsi="Times New Roman"/>
+                <w:lang w:val="pt-BR" w:eastAsia="zh-CN"/>
+              </w:rPr>
+            </w:pPr>
+            <w:r>
+              <w:rPr>
+                <w:rFonts w:ascii="Montserrat" w:eastAsia="Times New Roman" w:hAnsi="Montserrat"/>
+                <w:lang w:val="pt-BR" w:eastAsia="zh-CN"/>
+              </w:rPr>
+              <w:t>{</w:t>
+            </w:r>
+            <w:r>
+              <w:rPr>
+                <w:rFonts w:ascii="Montserrat" w:eastAsia="Times New Roman" w:hAnsi="Montserrat"/>
+                <w:lang w:val="pt-BR" w:eastAsia="zh-CN"/>
+              </w:rPr>
+              <w:t>td3_1</w:t>
+            </w:r>
+            <w:r>
+              <w:rPr>
+                <w:rFonts w:ascii="Montserrat" w:eastAsia="Times New Roman" w:hAnsi="Montserrat"/>
+                <w:lang w:val="pt-BR" w:eastAsia="zh-CN"/>
+              </w:rPr>
+              <w:t>}</w:t>
+            </w:r>
+          </w:p>
+        </w:tc>
+        <w:tc>
+          <w:tcPr>
+            <w:tcW w:w="1418" w:type="dxa"/>
+            <w:gridSpan w:val="2"/>
+            <w:tcBorders>
+              <w:top w:val="nil"/>
+              <w:left w:val="nil"/>
+              <w:bottom w:val="nil"/>
+              <w:right w:val="nil"/>
+            </w:tcBorders>
+            <w:shd w:val="clear" w:color="auto" w:fill="E8EEF8"/>
+          </w:tcPr>
+          <w:p>
+            <w:pPr>
+              <w:spacing w:before="160" w:after="160" w:line="240" w:lineRule="auto"/>
+              <w:textAlignment w:val="baseline"/>
+              <w:rPr>
+                <w:rFonts w:ascii="Times New Roman" w:eastAsia="Times New Roman" w:hAnsi="Times New Roman"/>
+                <w:lang w:val="pt-BR" w:eastAsia="zh-CN"/>
+              </w:rPr>
+            </w:pPr>
+          </w:p>
+        </w:tc>
+        <w:tc>
+          <w:tcPr>
+            <w:tcW w:w="1980" w:type="dxa"/>
+            <w:tcBorders>
+              <w:top w:val="nil"/>
+              <w:left w:val="nil"/>
+              <w:bottom w:val="nil"/>
+              <w:right w:val="nil"/>
+            </w:tcBorders>
+            <w:shd w:val="clear" w:color="auto" w:fill="E8EEF8"/>
+            <w:hideMark/>
+          </w:tcPr>
+          <w:p>
+            <w:pPr>
+              <w:spacing w:before="160" w:after="160" w:line="240" w:lineRule="auto"/>
+              <w:textAlignment w:val="baseline"/>
+              <w:rPr>
+                <w:rFonts w:ascii="Times New Roman" w:eastAsia="Times New Roman" w:hAnsi="Times New Roman"/>
+                <w:lang w:val="pt-BR" w:eastAsia="zh-CN"/>
+              </w:rPr>
+            </w:pPr>
+            <w:r>
+              <w:rPr>
+                <w:rFonts w:ascii="Montserrat" w:eastAsia="Times New Roman" w:hAnsi="Montserrat"/>
+                <w:lang w:val="pt-BR" w:eastAsia="zh-CN"/>
+              </w:rPr>
+              <w:t xml:space="preserve"> {td3_2}</w:t>
+            </w:r>
+          </w:p>
+        </w:tc>
+      </w:tr>
+      <w:tr>
+        <w:tc>
+          <w:tcPr>
+            <w:tcW w:w="3828" w:type="dxa"/>
+            <w:gridSpan w:val="2"/>
+            <w:tcBorders>
+              <w:top w:val="nil"/>
+              <w:left w:val="nil"/>
+              <w:bottom w:val="nil"/>
+              <w:right w:val="nil"/>
+            </w:tcBorders>
+            <w:shd w:val="clear" w:color="auto" w:fill="auto"/>
+          </w:tcPr>
+          <w:p>
+            <w:pPr>
+              <w:tabs>
+                <w:tab w:val="left" w:pos="1425"/>
+              </w:tabs>
+              <w:spacing w:before="160" w:after="160" w:line="240" w:lineRule="auto"/>
+              <w:textAlignment w:val="baseline"/>
+              <w:rPr>
+                <w:rFonts w:ascii="Montserrat" w:eastAsia="Times New Roman" w:hAnsi="Montserrat"/>
+                <w:lang w:val="pt-BR" w:eastAsia="zh-CN"/>
+              </w:rPr>
+            </w:pPr>
+            <w:r>
+              <w:rPr>
+                <w:rFonts w:ascii="Montserrat" w:eastAsia="Times New Roman" w:hAnsi="Montserrat"/>
+                <w:lang w:val="pt-BR" w:eastAsia="zh-CN"/>
+              </w:rPr>
+              <w:t xml:space="preserve">    índice de equilíbrio total</w:t>
+            </w:r>
+          </w:p>
+        </w:tc>
+        <w:tc>
+          <w:tcPr>
+            <w:tcW w:w="1417" w:type="dxa"/>
+            <w:tcBorders>
+              <w:top w:val="nil"/>
+              <w:left w:val="nil"/>
+              <w:bottom w:val="nil"/>
+              <w:right w:val="nil"/>
+            </w:tcBorders>
+            <w:shd w:val="clear" w:color="auto" w:fill="auto"/>
+          </w:tcPr>
+          <w:p>
+            <w:pPr>
+              <w:spacing w:before="160" w:after="160" w:line="240" w:lineRule="auto"/>
+              <w:textAlignment w:val="baseline"/>
+              <w:rPr>
+                <w:rFonts w:ascii="Montserrat" w:eastAsia="Times New Roman" w:hAnsi="Montserrat"/>
+                <w:lang w:val="pt-BR" w:eastAsia="zh-CN"/>
+              </w:rPr>
+            </w:pPr>
+            <w:r>
+              <w:rPr>
+                <w:rFonts w:ascii="Montserrat" w:eastAsia="Times New Roman" w:hAnsi="Montserrat"/>
+                <w:lang w:val="pt-BR" w:eastAsia="zh-CN"/>
+              </w:rPr>
+              <w:t>{</w:t>
+            </w:r>
+            <w:r>
+              <w:rPr>
+                <w:rFonts w:ascii="Montserrat" w:eastAsia="Times New Roman" w:hAnsi="Montserrat"/>
+                <w:lang w:val="pt-BR" w:eastAsia="zh-CN"/>
+              </w:rPr>
+              <w:t>td4_1</w:t>
+            </w:r>
+            <w:r>
+              <w:rPr>
+                <w:rFonts w:ascii="Montserrat" w:eastAsia="Times New Roman" w:hAnsi="Montserrat"/>
+                <w:lang w:val="pt-BR" w:eastAsia="zh-CN"/>
+              </w:rPr>
+              <w:t>}</w:t>
+            </w:r>
+          </w:p>
+        </w:tc>
+        <w:tc>
+          <w:tcPr>
+            <w:tcW w:w="1418" w:type="dxa"/>
+            <w:gridSpan w:val="2"/>
+            <w:tcBorders>
+              <w:top w:val="nil"/>
+              <w:left w:val="nil"/>
+              <w:bottom w:val="nil"/>
+              <w:right w:val="nil"/>
+            </w:tcBorders>
+            <w:shd w:val="clear" w:color="auto" w:fill="auto"/>
+          </w:tcPr>
+          <w:p>
+            <w:pPr>
+              <w:spacing w:before="160" w:after="160" w:line="240" w:lineRule="auto"/>
+              <w:textAlignment w:val="baseline"/>
+              <w:rPr>
+                <w:rFonts w:ascii="Montserrat" w:eastAsia="Times New Roman" w:hAnsi="Montserrat"/>
+                <w:lang w:val="pt-BR" w:eastAsia="zh-CN"/>
+              </w:rPr>
+            </w:pPr>
+          </w:p>
+        </w:tc>
+        <w:tc>
+          <w:tcPr>
+            <w:tcW w:w="1980" w:type="dxa"/>
+            <w:tcBorders>
+              <w:top w:val="nil"/>
+              <w:left w:val="nil"/>
+              <w:bottom w:val="nil"/>
+              <w:right w:val="nil"/>
+            </w:tcBorders>
+            <w:shd w:val="clear" w:color="auto" w:fill="auto"/>
+          </w:tcPr>
+          <w:p>
+            <w:pPr>
+              <w:spacing w:before="160" w:after="160" w:line="240" w:lineRule="auto"/>
+              <w:textAlignment w:val="baseline"/>
+              <w:rPr>
+                <w:rFonts w:ascii="Montserrat" w:eastAsia="Times New Roman" w:hAnsi="Montserrat"/>
+                <w:lang w:val="pt-BR" w:eastAsia="zh-CN"/>
+              </w:rPr>
+            </w:pPr>
+            <w:r>
+              <w:rPr>
+                <w:rFonts w:ascii="Montserrat" w:eastAsia="Times New Roman" w:hAnsi="Montserrat"/>
+                <w:lang w:val="pt-BR" w:eastAsia="zh-CN"/>
+              </w:rPr>
+              <w:t xml:space="preserve"> {td4_2}</w:t>
+            </w:r>
+          </w:p>
+        </w:tc>
+      </w:tr>
+    </w:tbl>
+    <w:p>
+      <w:pPr>
+        <w:spacing w:after="0" w:line="240" w:lineRule="auto"/>
+        <w:textAlignment w:val="baseline"/>
+        <w:rPr>
+          <w:rFonts w:ascii="Montserrat" w:eastAsia="Times New Roman" w:hAnsi="Montserrat" w:cs="Segoe UI"/>
+          <w:color w:val="000000"/>
+          <w:sz w:val="32"/>
+          <w:szCs w:val="32"/>
+          <w:lang w:val="pt-BR" w:eastAsia="zh-CN"/>
+        </w:rPr>
+      </w:pPr>
     </w:p>
     <w:p>
       <w:pPr>
@@ -736,7 +1537,7 @@
       </w:pPr>
     </w:p>
     <w:sectPr>
-      <w:headerReference w:type="default" r:id="rId6"/>
+      <w:headerReference w:type="default" r:id="rId7"/>
       <w:pgSz w:w="12240" w:h="15840"/>
       <w:pgMar w:top="1440" w:right="1800" w:bottom="1440" w:left="1800" w:header="720" w:footer="720" w:gutter="0"/>
       <w:cols w:space="720"/>
@@ -1280,7 +2081,7 @@
   <w:style w:type="paragraph" w:default="1" w:styleId="Normal">
     <w:name w:val="Normal"/>
     <w:qFormat/>
-    <w:rsid w:val="001A6335"/>
+    <w:rsid w:val="004166DE"/>
     <w:pPr>
       <w:spacing w:after="200" w:line="276" w:lineRule="auto"/>
     </w:pPr>
@@ -1729,4 +2530,16 @@
   <a:objectDefaults/>
   <a:extraClrSchemeLst/>
 </a:theme>
+</file>
+
+<file path=customXml/item1.xml><?xml version="1.0" encoding="utf-8"?>
+<b:Sources xmlns:b="http://schemas.openxmlformats.org/officeDocument/2006/bibliography" xmlns="http://schemas.openxmlformats.org/officeDocument/2006/bibliography" SelectedStyle="\APASixthEditionOfficeOnline.xsl" StyleName="APA" Version="6"/>
+</file>
+
+<file path=customXml/itemProps1.xml><?xml version="1.0" encoding="utf-8"?>
+<ds:datastoreItem xmlns:ds="http://schemas.openxmlformats.org/officeDocument/2006/customXml" ds:itemID="{38CA5198-FAD7-4C0D-8153-815309D58A2B}">
+  <ds:schemaRefs>
+    <ds:schemaRef ds:uri="http://schemas.openxmlformats.org/officeDocument/2006/bibliography"/>
+  </ds:schemaRefs>
+</ds:datastoreItem>
 </file>
</xml_diff>